<commit_message>
Calculation of aktuelleQualitaet und aktuellerPreis for ProductTypes added. Print sequence added for details view 'grouped by typ'
</commit_message>
<xml_diff>
--- a/documents/project_documentation.docx
+++ b/documents/project_documentation.docx
@@ -68,6 +68,15 @@
     </w:p>
     <w:sdt>
       <w:sdtPr>
+        <w:rPr>
+          <w:rFonts w:asciiTheme="minorHAnsi" w:eastAsiaTheme="minorHAnsi" w:hAnsiTheme="minorHAnsi" w:cstheme="minorBidi"/>
+          <w:color w:val="auto"/>
+          <w:kern w:val="2"/>
+          <w:sz w:val="22"/>
+          <w:szCs w:val="22"/>
+          <w:lang w:eastAsia="en-US"/>
+          <w14:ligatures w14:val="standardContextual"/>
+        </w:rPr>
         <w:id w:val="587042739"/>
         <w:docPartObj>
           <w:docPartGallery w:val="Table of Contents"/>
@@ -76,15 +85,8 @@
       </w:sdtPr>
       <w:sdtEndPr>
         <w:rPr>
-          <w:rFonts w:asciiTheme="minorHAnsi" w:eastAsiaTheme="minorHAnsi" w:hAnsiTheme="minorHAnsi" w:cstheme="minorBidi"/>
           <w:b/>
           <w:bCs/>
-          <w:color w:val="auto"/>
-          <w:kern w:val="2"/>
-          <w:sz w:val="22"/>
-          <w:szCs w:val="22"/>
-          <w:lang w:eastAsia="en-US"/>
-          <w14:ligatures w14:val="standardContextual"/>
         </w:rPr>
       </w:sdtEndPr>
       <w:sdtContent>
@@ -516,6 +518,7 @@
           <w:ilvl w:val="0"/>
           <w:numId w:val="1"/>
         </w:numPr>
+        <w:contextualSpacing w:val="0"/>
         <w:rPr>
           <w:b/>
         </w:rPr>
@@ -524,13 +527,28 @@
         <w:rPr>
           <w:b/>
         </w:rPr>
-        <w:t>Factory Method:</w:t>
+        <w:t>Factory Method</w:t>
       </w:r>
       <w:r>
         <w:rPr>
           <w:b/>
         </w:rPr>
         <w:t xml:space="preserve"> </w:t>
+      </w:r>
+      <w:r>
+        <w:t>[</w:t>
+      </w:r>
+      <w:r>
+        <w:t>eigene Implementierung</w:t>
+      </w:r>
+      <w:r>
+        <w:t>]</w:t>
+      </w:r>
+      <w:r>
+        <w:rPr>
+          <w:b/>
+        </w:rPr>
+        <w:t xml:space="preserve">: </w:t>
       </w:r>
       <w:r>
         <w:t xml:space="preserve">Verschiedene Produkte können mit einer zentralen Erzeuger-Methode generiert werden. Diese wird von speziellen Erzeuger-Klassen überschrieben, die jeweils den spezifischen Produkttyp zurückgeben. Dies ermöglicht das flexible Hinzufügen weiterer Produkt-Typen ohne Änderungen am bestehenden Code. </w:t>
@@ -549,31 +567,61 @@
           <w:ilvl w:val="0"/>
           <w:numId w:val="1"/>
         </w:numPr>
+        <w:contextualSpacing w:val="0"/>
         <w:rPr>
           <w:b/>
-          <w:lang w:val="en-US"/>
         </w:rPr>
       </w:pPr>
       <w:r>
         <w:rPr>
           <w:b/>
         </w:rPr>
-        <w:t>Singleton:</w:t>
-      </w:r>
-      <w:r>
-        <w:t xml:space="preserve"> Erzeugung einer zentralen Instanz einer Klasse, die an verschiedenen Stellen wiederverwendet wird. </w:t>
-      </w:r>
-      <w:r>
-        <w:rPr>
-          <w:lang w:val="en-US"/>
-        </w:rPr>
-        <w:t>Über Spring’s IoC-Container und Dependency Injection realisiert, z.B. via A</w:t>
-      </w:r>
-      <w:r>
-        <w:rPr>
-          <w:lang w:val="en-US"/>
-        </w:rPr>
-        <w:t xml:space="preserve">utowring. </w:t>
+        <w:t>Singleton</w:t>
+      </w:r>
+      <w:r>
+        <w:rPr>
+          <w:b/>
+        </w:rPr>
+        <w:t xml:space="preserve"> </w:t>
+      </w:r>
+      <w:r>
+        <w:t>[</w:t>
+      </w:r>
+      <w:r>
+        <w:t>Spring</w:t>
+      </w:r>
+      <w:r>
+        <w:t>-Framework]</w:t>
+      </w:r>
+      <w:r>
+        <w:rPr>
+          <w:b/>
+        </w:rPr>
+        <w:t xml:space="preserve">: </w:t>
+      </w:r>
+      <w:r>
+        <w:t xml:space="preserve">Erzeugung einer zentralen Instanz einer Klasse, die an verschiedenen Stellen wiederverwendet wird. </w:t>
+      </w:r>
+      <w:r>
+        <w:t xml:space="preserve">Keine eigene Implementierung </w:t>
+      </w:r>
+      <w:r>
+        <w:t xml:space="preserve">des Patterns, sondern Nutzung der Spring-Implementierung, also </w:t>
+      </w:r>
+      <w:r>
+        <w:t>Springs IoC-Container und Dependency Injection z.B. via Autowring</w:t>
+      </w:r>
+      <w:r>
+        <w:t xml:space="preserve"> </w:t>
+      </w:r>
+      <w:r>
+        <w:t xml:space="preserve">oder Constructor Injection </w:t>
+      </w:r>
+      <w:r>
+        <w:t>von Beans</w:t>
+      </w:r>
+      <w:r>
+        <w:t xml:space="preserve">. </w:t>
       </w:r>
     </w:p>
     <w:p>
@@ -583,16 +631,46 @@
           <w:ilvl w:val="0"/>
           <w:numId w:val="1"/>
         </w:numPr>
+        <w:contextualSpacing w:val="0"/>
+      </w:pPr>
+      <w:r>
         <w:rPr>
           <w:b/>
-          <w:lang w:val="en-US"/>
-        </w:rPr>
-      </w:pPr>
+        </w:rPr>
+        <w:t>Builder</w:t>
+      </w:r>
       <w:r>
         <w:rPr>
           <w:b/>
         </w:rPr>
-        <w:t xml:space="preserve">State: </w:t>
+        <w:t xml:space="preserve"> </w:t>
+      </w:r>
+      <w:r>
+        <w:t>[Lombok @Builder Annotation]</w:t>
+      </w:r>
+      <w:r>
+        <w:rPr>
+          <w:b/>
+        </w:rPr>
+        <w:t xml:space="preserve">: </w:t>
+      </w:r>
+      <w:r>
+        <w:t>Die Konstruktion eines Objekts</w:t>
+      </w:r>
+      <w:r>
+        <w:rPr>
+          <w:b/>
+        </w:rPr>
+        <w:t xml:space="preserve"> </w:t>
+      </w:r>
+      <w:r>
+        <w:t>wird</w:t>
+      </w:r>
+      <w:r>
+        <w:t xml:space="preserve"> an einen Builder übergeben. Mit Hilfe des Builders kann das Object sukzessive konstruiert werden. Es ist möglich nur die Eigenschaften zu definieren, die erforderlich sind. Eine Definition von verschiedenen Constructors mit unterschiedlichen Parametern entfällt bei Verwendung des Builder patterns. </w:t>
+      </w:r>
+      <w:r>
+        <w:t>Nutzung des Patterns über Lomboks @Builder-Annotation.</w:t>
       </w:r>
     </w:p>
     <w:sectPr>
@@ -1242,6 +1320,10 @@
   <w:style w:type="paragraph" w:default="1" w:styleId="Standard">
     <w:name w:val="Normal"/>
     <w:qFormat/>
+    <w:rsid w:val="00774574"/>
+    <w:pPr>
+      <w:jc w:val="both"/>
+    </w:pPr>
   </w:style>
   <w:style w:type="paragraph" w:styleId="berschrift1">
     <w:name w:val="heading 1"/>

</xml_diff>

<commit_message>
Reporting optimized. Scanner for user input implemented. CSV import implemented.
</commit_message>
<xml_diff>
--- a/documents/project_documentation.docx
+++ b/documents/project_documentation.docx
@@ -68,6 +68,15 @@
     </w:p>
     <w:sdt>
       <w:sdtPr>
+        <w:rPr>
+          <w:rFonts w:asciiTheme="minorHAnsi" w:eastAsiaTheme="minorHAnsi" w:hAnsiTheme="minorHAnsi" w:cstheme="minorBidi"/>
+          <w:color w:val="auto"/>
+          <w:kern w:val="2"/>
+          <w:sz w:val="22"/>
+          <w:szCs w:val="22"/>
+          <w:lang w:eastAsia="en-US"/>
+          <w14:ligatures w14:val="standardContextual"/>
+        </w:rPr>
         <w:id w:val="587042739"/>
         <w:docPartObj>
           <w:docPartGallery w:val="Table of Contents"/>
@@ -76,15 +85,8 @@
       </w:sdtPr>
       <w:sdtEndPr>
         <w:rPr>
-          <w:rFonts w:asciiTheme="minorHAnsi" w:eastAsiaTheme="minorHAnsi" w:hAnsiTheme="minorHAnsi" w:cstheme="minorBidi"/>
           <w:b/>
           <w:bCs/>
-          <w:color w:val="auto"/>
-          <w:kern w:val="2"/>
-          <w:sz w:val="22"/>
-          <w:szCs w:val="22"/>
-          <w:lang w:eastAsia="en-US"/>
-          <w14:ligatures w14:val="standardContextual"/>
         </w:rPr>
       </w:sdtEndPr>
       <w:sdtContent>
@@ -516,6 +518,7 @@
           <w:ilvl w:val="0"/>
           <w:numId w:val="1"/>
         </w:numPr>
+        <w:contextualSpacing w:val="0"/>
         <w:rPr>
           <w:b/>
         </w:rPr>
@@ -524,13 +527,28 @@
         <w:rPr>
           <w:b/>
         </w:rPr>
-        <w:t>Factory Method:</w:t>
+        <w:t>Factory Method</w:t>
       </w:r>
       <w:r>
         <w:rPr>
           <w:b/>
         </w:rPr>
         <w:t xml:space="preserve"> </w:t>
+      </w:r>
+      <w:r>
+        <w:t>[</w:t>
+      </w:r>
+      <w:r>
+        <w:t>eigene Implementierung</w:t>
+      </w:r>
+      <w:r>
+        <w:t>]</w:t>
+      </w:r>
+      <w:r>
+        <w:rPr>
+          <w:b/>
+        </w:rPr>
+        <w:t xml:space="preserve">: </w:t>
       </w:r>
       <w:r>
         <w:t xml:space="preserve">Verschiedene Produkte können mit einer zentralen Erzeuger-Methode generiert werden. Diese wird von speziellen Erzeuger-Klassen überschrieben, die jeweils den spezifischen Produkttyp zurückgeben. Dies ermöglicht das flexible Hinzufügen weiterer Produkt-Typen ohne Änderungen am bestehenden Code. </w:t>
@@ -549,31 +567,61 @@
           <w:ilvl w:val="0"/>
           <w:numId w:val="1"/>
         </w:numPr>
+        <w:contextualSpacing w:val="0"/>
         <w:rPr>
           <w:b/>
-          <w:lang w:val="en-US"/>
         </w:rPr>
       </w:pPr>
       <w:r>
         <w:rPr>
           <w:b/>
         </w:rPr>
-        <w:t>Singleton:</w:t>
-      </w:r>
-      <w:r>
-        <w:t xml:space="preserve"> Erzeugung einer zentralen Instanz einer Klasse, die an verschiedenen Stellen wiederverwendet wird. </w:t>
-      </w:r>
-      <w:r>
-        <w:rPr>
-          <w:lang w:val="en-US"/>
-        </w:rPr>
-        <w:t>Über Spring’s IoC-Container und Dependency Injection realisiert, z.B. via A</w:t>
-      </w:r>
-      <w:r>
-        <w:rPr>
-          <w:lang w:val="en-US"/>
-        </w:rPr>
-        <w:t xml:space="preserve">utowring. </w:t>
+        <w:t>Singleton</w:t>
+      </w:r>
+      <w:r>
+        <w:rPr>
+          <w:b/>
+        </w:rPr>
+        <w:t xml:space="preserve"> </w:t>
+      </w:r>
+      <w:r>
+        <w:t>[</w:t>
+      </w:r>
+      <w:r>
+        <w:t>Spring</w:t>
+      </w:r>
+      <w:r>
+        <w:t>-Framework]</w:t>
+      </w:r>
+      <w:r>
+        <w:rPr>
+          <w:b/>
+        </w:rPr>
+        <w:t xml:space="preserve">: </w:t>
+      </w:r>
+      <w:r>
+        <w:t xml:space="preserve">Erzeugung einer zentralen Instanz einer Klasse, die an verschiedenen Stellen wiederverwendet wird. </w:t>
+      </w:r>
+      <w:r>
+        <w:t xml:space="preserve">Keine eigene Implementierung </w:t>
+      </w:r>
+      <w:r>
+        <w:t xml:space="preserve">des Patterns, sondern Nutzung der Spring-Implementierung, also </w:t>
+      </w:r>
+      <w:r>
+        <w:t>Springs IoC-Container und Dependency Injection z.B. via Autowring</w:t>
+      </w:r>
+      <w:r>
+        <w:t xml:space="preserve"> </w:t>
+      </w:r>
+      <w:r>
+        <w:t xml:space="preserve">oder Constructor Injection </w:t>
+      </w:r>
+      <w:r>
+        <w:t>von Beans</w:t>
+      </w:r>
+      <w:r>
+        <w:t xml:space="preserve">. </w:t>
       </w:r>
     </w:p>
     <w:p>
@@ -583,16 +631,46 @@
           <w:ilvl w:val="0"/>
           <w:numId w:val="1"/>
         </w:numPr>
+        <w:contextualSpacing w:val="0"/>
+      </w:pPr>
+      <w:r>
         <w:rPr>
           <w:b/>
-          <w:lang w:val="en-US"/>
-        </w:rPr>
-      </w:pPr>
+        </w:rPr>
+        <w:t>Builder</w:t>
+      </w:r>
       <w:r>
         <w:rPr>
           <w:b/>
         </w:rPr>
-        <w:t xml:space="preserve">State: </w:t>
+        <w:t xml:space="preserve"> </w:t>
+      </w:r>
+      <w:r>
+        <w:t>[Lombok @Builder Annotation]</w:t>
+      </w:r>
+      <w:r>
+        <w:rPr>
+          <w:b/>
+        </w:rPr>
+        <w:t xml:space="preserve">: </w:t>
+      </w:r>
+      <w:r>
+        <w:t>Die Konstruktion eines Objekts</w:t>
+      </w:r>
+      <w:r>
+        <w:rPr>
+          <w:b/>
+        </w:rPr>
+        <w:t xml:space="preserve"> </w:t>
+      </w:r>
+      <w:r>
+        <w:t>wird</w:t>
+      </w:r>
+      <w:r>
+        <w:t xml:space="preserve"> an einen Builder übergeben. Mit Hilfe des Builders kann das Object sukzessive konstruiert werden. Es ist möglich nur die Eigenschaften zu definieren, die erforderlich sind. Eine Definition von verschiedenen Constructors mit unterschiedlichen Parametern entfällt bei Verwendung des Builder patterns. </w:t>
+      </w:r>
+      <w:r>
+        <w:t>Nutzung des Patterns über Lomboks @Builder-Annotation.</w:t>
       </w:r>
     </w:p>
     <w:sectPr>
@@ -1242,6 +1320,10 @@
   <w:style w:type="paragraph" w:default="1" w:styleId="Standard">
     <w:name w:val="Normal"/>
     <w:qFormat/>
+    <w:rsid w:val="00774574"/>
+    <w:pPr>
+      <w:jc w:val="both"/>
+    </w:pPr>
   </w:style>
   <w:style w:type="paragraph" w:styleId="berschrift1">
     <w:name w:val="heading 1"/>

</xml_diff>

<commit_message>
Projekt-Dokumentation ergänzt um Beschreibung der Startreihenfolge der Services bei SuperDuperMarktApp.
</commit_message>
<xml_diff>
--- a/documents/project_documentation.docx
+++ b/documents/project_documentation.docx
@@ -37,14 +37,12 @@
           <w:b/>
         </w:rPr>
       </w:pPr>
-      <w:proofErr w:type="spellStart"/>
       <w:r>
         <w:rPr>
           <w:b/>
         </w:rPr>
         <w:t>SuperDuperMarktApp</w:t>
       </w:r>
-      <w:proofErr w:type="spellEnd"/>
     </w:p>
     <w:p/>
     <w:p/>
@@ -1322,15 +1320,7 @@
     </w:p>
     <w:p>
       <w:r>
-        <w:t xml:space="preserve">Die Version enthält als weiteren </w:t>
-      </w:r>
-      <w:proofErr w:type="spellStart"/>
-      <w:r>
-        <w:t>ProduktTyp</w:t>
-      </w:r>
-      <w:proofErr w:type="spellEnd"/>
-      <w:r>
-        <w:t xml:space="preserve"> ‚Brot</w:t>
+        <w:t>Die Version enthält als weiteren ProduktTyp ‚Brot</w:t>
       </w:r>
       <w:r>
         <w:t>‘</w:t>
@@ -1387,42 +1377,16 @@
         </w:numPr>
       </w:pPr>
       <w:r>
-        <w:t>Der reguläre Preis wird berechnet über den Grundpreis + 0,1*</w:t>
-      </w:r>
-      <w:proofErr w:type="spellStart"/>
-      <w:r>
-        <w:t>aktuelleQualität</w:t>
-      </w:r>
-      <w:proofErr w:type="spellEnd"/>
-      <w:r>
-        <w:t xml:space="preserve"> (wobei die </w:t>
-      </w:r>
-      <w:proofErr w:type="spellStart"/>
-      <w:r>
-        <w:t>aktuelleQualität</w:t>
-      </w:r>
-      <w:proofErr w:type="spellEnd"/>
-      <w:r>
-        <w:t xml:space="preserve"> stets der </w:t>
-      </w:r>
-      <w:proofErr w:type="spellStart"/>
-      <w:r>
-        <w:t>startQualität</w:t>
-      </w:r>
-      <w:proofErr w:type="spellEnd"/>
-      <w:r>
-        <w:t xml:space="preserve"> entspricht)</w:t>
+        <w:t>Der reguläre Preis wird berechnet über den Grundpreis + 0,1*aktuelleQualität (wobei die aktuelleQualität stets der startQualität entspricht)</w:t>
       </w:r>
     </w:p>
     <w:p>
       <w:r>
         <w:t>In der Klasse ‚</w:t>
       </w:r>
-      <w:proofErr w:type="spellStart"/>
       <w:r>
         <w:t>ProduktServicesTest</w:t>
       </w:r>
-      <w:proofErr w:type="spellEnd"/>
       <w:r>
         <w:t>‘ sind einige Integration-Tests implementiert.</w:t>
       </w:r>
@@ -1435,11 +1399,9 @@
       <w:r>
         <w:t>Version in Repo ‚</w:t>
       </w:r>
-      <w:proofErr w:type="spellStart"/>
       <w:r>
         <w:t>SuperDuperMarktApp</w:t>
       </w:r>
-      <w:proofErr w:type="spellEnd"/>
       <w:r>
         <w:t>‘</w:t>
       </w:r>
@@ -1447,39 +1409,15 @@
     </w:p>
     <w:p>
       <w:r>
-        <w:t>Die Applikation ist als Microservices Architecture implementiert. Sie besteht aus einer ‘</w:t>
-      </w:r>
-      <w:proofErr w:type="spellStart"/>
-      <w:r>
-        <w:t>MainApp</w:t>
-      </w:r>
-      <w:proofErr w:type="spellEnd"/>
-      <w:r>
-        <w:t xml:space="preserve">’, die Services des Weinservice und des Käseservice nutzt. Alle drei Komponenten sind als eigenständige Spring Boots Applikationen implementiert. </w:t>
-      </w:r>
-      <w:r>
-        <w:t xml:space="preserve">Die zentrale Steuerung erfolgt über die </w:t>
-      </w:r>
-      <w:proofErr w:type="spellStart"/>
-      <w:r>
-        <w:t>MainApp</w:t>
-      </w:r>
-      <w:proofErr w:type="spellEnd"/>
-      <w:r>
-        <w:t xml:space="preserve">. Sie ist auch für die Generierung der Ausgabe verantwortlich. Für die Ausgabe können verschiedene Berichtstypen verwendet werden. Die Wahl des auszugebenden Berichtstyps erfolgt über die Konsole durch den Benutzer.  </w:t>
-      </w:r>
-    </w:p>
-    <w:p>
-      <w:r>
-        <w:t xml:space="preserve">Die Datenhaltung ist dezentral. Weinservice und Käseservice nutzen je eine eigene DB. Die </w:t>
-      </w:r>
-      <w:proofErr w:type="spellStart"/>
-      <w:r>
-        <w:t>MainApp</w:t>
-      </w:r>
-      <w:proofErr w:type="spellEnd"/>
-      <w:r>
-        <w:t xml:space="preserve"> verfügt über keine eigene Datenhaltung, sondern verarbeitet ausschließlich Daten, die vom Wein- und/oder Käseservice über REST-APIs bereitgestellt werden. </w:t>
+        <w:t xml:space="preserve">Die Applikation ist als Microservices Architecture implementiert. Sie besteht aus einer ‘MainApp’, die Services des Weinservice und des Käseservice nutzt. Alle drei Komponenten sind als eigenständige Spring Boots Applikationen implementiert. </w:t>
+      </w:r>
+      <w:r>
+        <w:t xml:space="preserve">Die zentrale Steuerung erfolgt über die MainApp. Sie ist auch für die Generierung der Ausgabe verantwortlich. Für die Ausgabe können verschiedene Berichtstypen verwendet werden. Die Wahl des auszugebenden Berichtstyps erfolgt über die Konsole durch den Benutzer.  </w:t>
+      </w:r>
+    </w:p>
+    <w:p>
+      <w:r>
+        <w:t xml:space="preserve">Die Datenhaltung ist dezentral. Weinservice und Käseservice nutzen je eine eigene DB. Die MainApp verfügt über keine eigene Datenhaltung, sondern verarbeitet ausschließlich Daten, die vom Wein- und/oder Käseservice über REST-APIs bereitgestellt werden. </w:t>
       </w:r>
     </w:p>
     <w:p>
@@ -1546,6 +1484,66 @@
         <w:t>In dieser Version ist der Produkt-Typ ‚Brot‘ nicht implementiert und es wurden keine Test-Fälle angelegt.</w:t>
       </w:r>
     </w:p>
+    <w:p>
+      <w:r>
+        <w:t xml:space="preserve">Um die </w:t>
+      </w:r>
+      <w:r>
+        <w:t>SuperDuperMarktApp</w:t>
+      </w:r>
+      <w:r>
+        <w:t xml:space="preserve"> zu starten, müssen die einzelnen Services in folgender Reihenfolge gestartet werden:</w:t>
+      </w:r>
+    </w:p>
+    <w:p>
+      <w:pPr>
+        <w:pStyle w:val="Listenabsatz"/>
+        <w:numPr>
+          <w:ilvl w:val="0"/>
+          <w:numId w:val="3"/>
+        </w:numPr>
+      </w:pPr>
+      <w:r>
+        <w:t>Eureka-Server</w:t>
+      </w:r>
+    </w:p>
+    <w:p>
+      <w:pPr>
+        <w:pStyle w:val="Listenabsatz"/>
+        <w:numPr>
+          <w:ilvl w:val="0"/>
+          <w:numId w:val="3"/>
+        </w:numPr>
+      </w:pPr>
+      <w:r>
+        <w:t>WeinService</w:t>
+      </w:r>
+    </w:p>
+    <w:p>
+      <w:pPr>
+        <w:pStyle w:val="Listenabsatz"/>
+        <w:numPr>
+          <w:ilvl w:val="0"/>
+          <w:numId w:val="3"/>
+        </w:numPr>
+      </w:pPr>
+      <w:r>
+        <w:t>KaeseService</w:t>
+      </w:r>
+    </w:p>
+    <w:p>
+      <w:pPr>
+        <w:pStyle w:val="Listenabsatz"/>
+        <w:numPr>
+          <w:ilvl w:val="0"/>
+          <w:numId w:val="3"/>
+        </w:numPr>
+      </w:pPr>
+      <w:r>
+        <w:t>MainApp</w:t>
+      </w:r>
+    </w:p>
+    <w:p/>
     <w:p/>
     <w:p/>
     <w:sectPr>
@@ -1674,6 +1672,119 @@
     </w:lvl>
   </w:abstractNum>
   <w:abstractNum w:abstractNumId="1" w15:restartNumberingAfterBreak="0">
+    <w:nsid w:val="48B75577"/>
+    <w:multiLevelType w:val="hybridMultilevel"/>
+    <w:tmpl w:val="CBAAE6A6"/>
+    <w:lvl w:ilvl="0" w:tplc="0407000F">
+      <w:start w:val="1"/>
+      <w:numFmt w:val="decimal"/>
+      <w:lvlText w:val="%1."/>
+      <w:lvlJc w:val="left"/>
+      <w:pPr>
+        <w:ind w:left="720" w:hanging="360"/>
+      </w:pPr>
+      <w:rPr>
+        <w:rFonts w:hint="default"/>
+      </w:rPr>
+    </w:lvl>
+    <w:lvl w:ilvl="1" w:tplc="FFFFFFFF">
+      <w:start w:val="1"/>
+      <w:numFmt w:val="bullet"/>
+      <w:lvlText w:val="o"/>
+      <w:lvlJc w:val="left"/>
+      <w:pPr>
+        <w:ind w:left="1440" w:hanging="360"/>
+      </w:pPr>
+      <w:rPr>
+        <w:rFonts w:ascii="Courier New" w:hAnsi="Courier New" w:cs="Courier New" w:hint="default"/>
+      </w:rPr>
+    </w:lvl>
+    <w:lvl w:ilvl="2" w:tplc="FFFFFFFF" w:tentative="1">
+      <w:start w:val="1"/>
+      <w:numFmt w:val="bullet"/>
+      <w:lvlText w:val=""/>
+      <w:lvlJc w:val="left"/>
+      <w:pPr>
+        <w:ind w:left="2160" w:hanging="360"/>
+      </w:pPr>
+      <w:rPr>
+        <w:rFonts w:ascii="Wingdings" w:hAnsi="Wingdings" w:hint="default"/>
+      </w:rPr>
+    </w:lvl>
+    <w:lvl w:ilvl="3" w:tplc="FFFFFFFF" w:tentative="1">
+      <w:start w:val="1"/>
+      <w:numFmt w:val="bullet"/>
+      <w:lvlText w:val=""/>
+      <w:lvlJc w:val="left"/>
+      <w:pPr>
+        <w:ind w:left="2880" w:hanging="360"/>
+      </w:pPr>
+      <w:rPr>
+        <w:rFonts w:ascii="Symbol" w:hAnsi="Symbol" w:hint="default"/>
+      </w:rPr>
+    </w:lvl>
+    <w:lvl w:ilvl="4" w:tplc="FFFFFFFF" w:tentative="1">
+      <w:start w:val="1"/>
+      <w:numFmt w:val="bullet"/>
+      <w:lvlText w:val="o"/>
+      <w:lvlJc w:val="left"/>
+      <w:pPr>
+        <w:ind w:left="3600" w:hanging="360"/>
+      </w:pPr>
+      <w:rPr>
+        <w:rFonts w:ascii="Courier New" w:hAnsi="Courier New" w:cs="Courier New" w:hint="default"/>
+      </w:rPr>
+    </w:lvl>
+    <w:lvl w:ilvl="5" w:tplc="FFFFFFFF" w:tentative="1">
+      <w:start w:val="1"/>
+      <w:numFmt w:val="bullet"/>
+      <w:lvlText w:val=""/>
+      <w:lvlJc w:val="left"/>
+      <w:pPr>
+        <w:ind w:left="4320" w:hanging="360"/>
+      </w:pPr>
+      <w:rPr>
+        <w:rFonts w:ascii="Wingdings" w:hAnsi="Wingdings" w:hint="default"/>
+      </w:rPr>
+    </w:lvl>
+    <w:lvl w:ilvl="6" w:tplc="FFFFFFFF" w:tentative="1">
+      <w:start w:val="1"/>
+      <w:numFmt w:val="bullet"/>
+      <w:lvlText w:val=""/>
+      <w:lvlJc w:val="left"/>
+      <w:pPr>
+        <w:ind w:left="5040" w:hanging="360"/>
+      </w:pPr>
+      <w:rPr>
+        <w:rFonts w:ascii="Symbol" w:hAnsi="Symbol" w:hint="default"/>
+      </w:rPr>
+    </w:lvl>
+    <w:lvl w:ilvl="7" w:tplc="FFFFFFFF" w:tentative="1">
+      <w:start w:val="1"/>
+      <w:numFmt w:val="bullet"/>
+      <w:lvlText w:val="o"/>
+      <w:lvlJc w:val="left"/>
+      <w:pPr>
+        <w:ind w:left="5760" w:hanging="360"/>
+      </w:pPr>
+      <w:rPr>
+        <w:rFonts w:ascii="Courier New" w:hAnsi="Courier New" w:cs="Courier New" w:hint="default"/>
+      </w:rPr>
+    </w:lvl>
+    <w:lvl w:ilvl="8" w:tplc="FFFFFFFF" w:tentative="1">
+      <w:start w:val="1"/>
+      <w:numFmt w:val="bullet"/>
+      <w:lvlText w:val=""/>
+      <w:lvlJc w:val="left"/>
+      <w:pPr>
+        <w:ind w:left="6480" w:hanging="360"/>
+      </w:pPr>
+      <w:rPr>
+        <w:rFonts w:ascii="Wingdings" w:hAnsi="Wingdings" w:hint="default"/>
+      </w:rPr>
+    </w:lvl>
+  </w:abstractNum>
+  <w:abstractNum w:abstractNumId="2" w15:restartNumberingAfterBreak="0">
     <w:nsid w:val="4A0B5591"/>
     <w:multiLevelType w:val="hybridMultilevel"/>
     <w:tmpl w:val="5ECE6E9A"/>
@@ -1787,10 +1898,13 @@
     </w:lvl>
   </w:abstractNum>
   <w:num w:numId="1" w16cid:durableId="1961450304">
-    <w:abstractNumId w:val="1"/>
+    <w:abstractNumId w:val="2"/>
   </w:num>
   <w:num w:numId="2" w16cid:durableId="855264668">
     <w:abstractNumId w:val="0"/>
+  </w:num>
+  <w:num w:numId="3" w16cid:durableId="2003242410">
+    <w:abstractNumId w:val="1"/>
   </w:num>
 </w:numbering>
 </file>

</xml_diff>